<commit_message>
Lab. #4 - Commit #3
</commit_message>
<xml_diff>
--- a/Reports/Отчет по лабораторной работе №4.docx
+++ b/Reports/Отчет по лабораторной работе №4.docx
@@ -809,29 +809,7 @@
           <w:szCs w:val="28"/>
           <w:lang w:eastAsia="ru-RU"/>
         </w:rPr>
-        <w:t xml:space="preserve">метода пошаговой детализации, средства MS </w:t>
-      </w:r>
-      <w:proofErr w:type="spellStart"/>
-      <w:r>
-        <w:rPr>
-          <w:rFonts w:ascii="Times New Roman" w:eastAsia="Times New Roman" w:hAnsi="Times New Roman" w:cs="Times New Roman"/>
-          <w:color w:val="1A1A1A"/>
-          <w:sz w:val="28"/>
-          <w:szCs w:val="28"/>
-          <w:lang w:eastAsia="ru-RU"/>
-        </w:rPr>
-        <w:t>Visio</w:t>
-      </w:r>
-      <w:proofErr w:type="spellEnd"/>
-      <w:r>
-        <w:rPr>
-          <w:rFonts w:ascii="Times New Roman" w:eastAsia="Times New Roman" w:hAnsi="Times New Roman" w:cs="Times New Roman"/>
-          <w:color w:val="1A1A1A"/>
-          <w:sz w:val="28"/>
-          <w:szCs w:val="28"/>
-          <w:lang w:eastAsia="ru-RU"/>
-        </w:rPr>
-        <w:t xml:space="preserve"> для графической</w:t>
+        <w:t>метода пошаговой детализации, средства MS Visio для графической</w:t>
       </w:r>
       <w:r>
         <w:rPr>
@@ -1174,27 +1152,15 @@
         </w:rPr>
         <w:t xml:space="preserve"> </w:t>
       </w:r>
-      <w:proofErr w:type="spellStart"/>
-      <w:r>
-        <w:rPr>
-          <w:rFonts w:ascii="Times New Roman" w:eastAsia="Times New Roman" w:hAnsi="Times New Roman" w:cs="Times New Roman"/>
-          <w:color w:val="1A1A1A"/>
-          <w:sz w:val="28"/>
-          <w:szCs w:val="28"/>
-          <w:lang w:eastAsia="ru-RU"/>
-        </w:rPr>
-        <w:t>Visio</w:t>
-      </w:r>
-      <w:proofErr w:type="spellEnd"/>
-      <w:r>
-        <w:rPr>
-          <w:rFonts w:ascii="Times New Roman" w:eastAsia="Times New Roman" w:hAnsi="Times New Roman" w:cs="Times New Roman"/>
-          <w:color w:val="1A1A1A"/>
-          <w:sz w:val="28"/>
-          <w:szCs w:val="28"/>
-          <w:lang w:eastAsia="ru-RU"/>
-        </w:rPr>
-        <w:t>.</w:t>
+      <w:r>
+        <w:rPr>
+          <w:rFonts w:ascii="Times New Roman" w:eastAsia="Times New Roman" w:hAnsi="Times New Roman" w:cs="Times New Roman"/>
+          <w:color w:val="1A1A1A"/>
+          <w:sz w:val="28"/>
+          <w:szCs w:val="28"/>
+          <w:lang w:eastAsia="ru-RU"/>
+        </w:rPr>
+        <w:t>Visio.</w:t>
       </w:r>
     </w:p>
     <w:p>
@@ -2174,7 +2140,6 @@
         </w:rPr>
         <w:t xml:space="preserve">На первом рисунке представлен алгоритм подсчета общей длинны дуг полуокружностей с использованием функции </w:t>
       </w:r>
-      <w:proofErr w:type="spellStart"/>
       <w:r>
         <w:rPr>
           <w:rFonts w:ascii="Times New Roman" w:hAnsi="Times New Roman" w:cs="Times New Roman"/>
@@ -2185,7 +2150,6 @@
         </w:rPr>
         <w:t>hcl</w:t>
       </w:r>
-      <w:proofErr w:type="spellEnd"/>
       <w:r>
         <w:rPr>
           <w:rFonts w:ascii="Times New Roman" w:hAnsi="Times New Roman" w:cs="Times New Roman"/>
@@ -2213,7 +2177,6 @@
         </w:rPr>
         <w:t xml:space="preserve"> Мы складываем возвращаемые значения </w:t>
       </w:r>
-      <w:proofErr w:type="spellStart"/>
       <w:r>
         <w:rPr>
           <w:rFonts w:ascii="Times New Roman" w:hAnsi="Times New Roman" w:cs="Times New Roman"/>
@@ -2224,7 +2187,6 @@
         </w:rPr>
         <w:t>hcl</w:t>
       </w:r>
-      <w:proofErr w:type="spellEnd"/>
       <w:r>
         <w:rPr>
           <w:rFonts w:ascii="Times New Roman" w:hAnsi="Times New Roman" w:cs="Times New Roman"/>
@@ -2278,7 +2240,16 @@
           <w:sz w:val="28"/>
           <w:szCs w:val="28"/>
         </w:rPr>
-        <w:t>и выводим полученное значение.</w:t>
+        <w:t>и выводим полученное значение</w:t>
+      </w:r>
+      <w:r>
+        <w:rPr>
+          <w:rFonts w:ascii="Times New Roman" w:hAnsi="Times New Roman" w:cs="Times New Roman"/>
+          <w:bCs/>
+          <w:sz w:val="28"/>
+          <w:szCs w:val="28"/>
+        </w:rPr>
+        <w:t xml:space="preserve"> (см. рис. 4.1).</w:t>
       </w:r>
     </w:p>
     <w:p>
@@ -2306,7 +2277,6 @@
         </w:rPr>
         <w:t xml:space="preserve">На втором рисунке представлен алгоритм работы функции </w:t>
       </w:r>
-      <w:proofErr w:type="spellStart"/>
       <w:r>
         <w:rPr>
           <w:rFonts w:ascii="Times New Roman" w:hAnsi="Times New Roman" w:cs="Times New Roman"/>
@@ -2317,7 +2287,6 @@
         </w:rPr>
         <w:t>hcl</w:t>
       </w:r>
-      <w:proofErr w:type="spellEnd"/>
       <w:r>
         <w:rPr>
           <w:rFonts w:ascii="Times New Roman" w:hAnsi="Times New Roman" w:cs="Times New Roman"/>
@@ -2356,17 +2325,7 @@
           <w:szCs w:val="28"/>
           <w:lang w:eastAsia="ru-RU"/>
         </w:rPr>
-        <w:t>.</w:t>
-      </w:r>
-      <w:r>
-        <w:rPr>
-          <w:rFonts w:ascii="Times New Roman" w:eastAsia="Times New Roman" w:hAnsi="Times New Roman" w:cs="Times New Roman"/>
-          <w:color w:val="1A1A1A"/>
-          <w:sz w:val="28"/>
-          <w:szCs w:val="28"/>
-          <w:lang w:eastAsia="ru-RU"/>
-        </w:rPr>
-        <w:t xml:space="preserve"> </w:t>
+        <w:t xml:space="preserve"> (см. рис. 4.2).</w:t>
       </w:r>
     </w:p>
     <w:p>
@@ -2722,7 +2681,6 @@
         </w:rPr>
         <w:t xml:space="preserve">Рисунок 4.2 – Алгоритм функции </w:t>
       </w:r>
-      <w:proofErr w:type="spellStart"/>
       <w:r>
         <w:rPr>
           <w:rFonts w:ascii="Times New Roman" w:hAnsi="Times New Roman" w:cs="Times New Roman"/>
@@ -2733,17 +2691,17 @@
         </w:rPr>
         <w:t>hcl</w:t>
       </w:r>
-      <w:proofErr w:type="spellEnd"/>
-    </w:p>
-    <w:p>
-      <w:pPr>
-        <w:spacing w:line="240" w:lineRule="auto"/>
-        <w:jc w:val="center"/>
-        <w:rPr>
-          <w:rFonts w:ascii="Times New Roman" w:hAnsi="Times New Roman" w:cs="Times New Roman"/>
-          <w:bCs/>
-          <w:sz w:val="28"/>
-          <w:szCs w:val="28"/>
+    </w:p>
+    <w:p>
+      <w:pPr>
+        <w:spacing w:line="240" w:lineRule="auto"/>
+        <w:jc w:val="center"/>
+        <w:rPr>
+          <w:rFonts w:ascii="Times New Roman" w:hAnsi="Times New Roman" w:cs="Times New Roman"/>
+          <w:bCs/>
+          <w:sz w:val="28"/>
+          <w:szCs w:val="28"/>
+          <w:lang w:val="en-US"/>
         </w:rPr>
       </w:pPr>
     </w:p>
@@ -2772,6 +2730,15 @@
         </w:rPr>
         <w:lastRenderedPageBreak/>
         <w:t>Программный код проекта</w:t>
+      </w:r>
+      <w:r>
+        <w:rPr>
+          <w:rFonts w:ascii="Times New Roman" w:hAnsi="Times New Roman" w:cs="Times New Roman"/>
+          <w:b/>
+          <w:sz w:val="28"/>
+          <w:szCs w:val="28"/>
+        </w:rPr>
+        <w:t xml:space="preserve"> (см. рис. 5.1 и рис. 5.2)</w:t>
       </w:r>
     </w:p>
     <w:p>
@@ -3019,7 +2986,6 @@
         <w:tab/>
         <w:t xml:space="preserve">Рисунок 5.2 – функция </w:t>
       </w:r>
-      <w:proofErr w:type="spellStart"/>
       <w:r>
         <w:rPr>
           <w:rFonts w:ascii="Times New Roman" w:hAnsi="Times New Roman" w:cs="Times New Roman"/>
@@ -3030,7 +2996,6 @@
         </w:rPr>
         <w:t>hcl</w:t>
       </w:r>
-      <w:proofErr w:type="spellEnd"/>
     </w:p>
     <w:p>
       <w:pPr>
@@ -3069,18 +3034,25 @@
         </w:rPr>
         <w:t>Вывод программы</w:t>
       </w:r>
-    </w:p>
-    <w:p>
-      <w:pPr>
-        <w:spacing w:line="240" w:lineRule="auto"/>
-        <w:jc w:val="center"/>
-        <w:rPr>
-          <w:rFonts w:ascii="Times New Roman" w:hAnsi="Times New Roman" w:cs="Times New Roman"/>
-          <w:b/>
-          <w:sz w:val="28"/>
-          <w:szCs w:val="28"/>
-        </w:rPr>
-      </w:pPr>
+      <w:r>
+        <w:rPr>
+          <w:rFonts w:ascii="Times New Roman" w:hAnsi="Times New Roman" w:cs="Times New Roman"/>
+          <w:b/>
+          <w:sz w:val="28"/>
+          <w:szCs w:val="28"/>
+          <w:lang w:val="en-US"/>
+        </w:rPr>
+        <w:t xml:space="preserve"> </w:t>
+      </w:r>
+      <w:r>
+        <w:rPr>
+          <w:rFonts w:ascii="Times New Roman" w:hAnsi="Times New Roman" w:cs="Times New Roman"/>
+          <w:b/>
+          <w:sz w:val="28"/>
+          <w:szCs w:val="28"/>
+        </w:rPr>
+        <w:t>(см. рис. 6.1)</w:t>
+      </w:r>
     </w:p>
     <w:p>
       <w:pPr>
@@ -3101,9 +3073,17 @@
           <w:szCs w:val="28"/>
         </w:rPr>
         <w:drawing>
-          <wp:inline distT="0" distB="0" distL="0" distR="0" wp14:anchorId="0CF55165" wp14:editId="60795F8C">
+          <wp:anchor distT="0" distB="0" distL="114300" distR="114300" simplePos="0" relativeHeight="251662336" behindDoc="1" locked="0" layoutInCell="1" allowOverlap="1" wp14:anchorId="0CF55165" wp14:editId="12FED19B">
+            <wp:simplePos x="0" y="0"/>
+            <wp:positionH relativeFrom="column">
+              <wp:posOffset>2274751</wp:posOffset>
+            </wp:positionH>
+            <wp:positionV relativeFrom="paragraph">
+              <wp:posOffset>226332</wp:posOffset>
+            </wp:positionV>
             <wp:extent cx="2444669" cy="527957"/>
             <wp:effectExtent l="0" t="0" r="0" b="5715"/>
+            <wp:wrapNone/>
             <wp:docPr id="1" name="Рисунок 1"/>
             <wp:cNvGraphicFramePr>
               <a:graphicFrameLocks xmlns:a="http://schemas.openxmlformats.org/drawingml/2006/main" noChangeAspect="1"/>
@@ -3116,7 +3096,13 @@
                     <pic:cNvPicPr/>
                   </pic:nvPicPr>
                   <pic:blipFill>
-                    <a:blip r:embed="rId12"/>
+                    <a:blip r:embed="rId12">
+                      <a:extLst>
+                        <a:ext uri="{28A0092B-C50C-407E-A947-70E740481C1C}">
+                          <a14:useLocalDpi xmlns:a14="http://schemas.microsoft.com/office/drawing/2010/main" val="0"/>
+                        </a:ext>
+                      </a:extLst>
+                    </a:blip>
                     <a:stretch>
                       <a:fillRect/>
                     </a:stretch>
@@ -3124,7 +3110,7 @@
                   <pic:spPr>
                     <a:xfrm>
                       <a:off x="0" y="0"/>
-                      <a:ext cx="2466661" cy="532706"/>
+                      <a:ext cx="2444669" cy="527957"/>
                     </a:xfrm>
                     <a:prstGeom prst="rect">
                       <a:avLst/>
@@ -3133,21 +3119,75 @@
                 </pic:pic>
               </a:graphicData>
             </a:graphic>
-          </wp:inline>
+          </wp:anchor>
         </w:drawing>
       </w:r>
     </w:p>
     <w:p>
       <w:pPr>
-        <w:spacing w:line="240" w:lineRule="auto"/>
-        <w:jc w:val="center"/>
-        <w:rPr>
-          <w:rFonts w:ascii="Times New Roman" w:hAnsi="Times New Roman" w:cs="Times New Roman"/>
-          <w:bCs/>
-          <w:sz w:val="28"/>
-          <w:szCs w:val="28"/>
-        </w:rPr>
-      </w:pPr>
+        <w:tabs>
+          <w:tab w:val="left" w:pos="3969"/>
+          <w:tab w:val="center" w:pos="5233"/>
+        </w:tabs>
+        <w:spacing w:line="240" w:lineRule="auto"/>
+        <w:rPr>
+          <w:rFonts w:ascii="Times New Roman" w:hAnsi="Times New Roman" w:cs="Times New Roman"/>
+          <w:b/>
+          <w:sz w:val="28"/>
+          <w:szCs w:val="28"/>
+        </w:rPr>
+      </w:pPr>
+      <w:r>
+        <w:rPr>
+          <w:rFonts w:ascii="Times New Roman" w:hAnsi="Times New Roman" w:cs="Times New Roman"/>
+          <w:b/>
+          <w:sz w:val="28"/>
+          <w:szCs w:val="28"/>
+        </w:rPr>
+        <w:tab/>
+      </w:r>
+      <w:r>
+        <w:rPr>
+          <w:rFonts w:ascii="Times New Roman" w:hAnsi="Times New Roman" w:cs="Times New Roman"/>
+          <w:b/>
+          <w:sz w:val="28"/>
+          <w:szCs w:val="28"/>
+        </w:rPr>
+        <w:tab/>
+      </w:r>
+    </w:p>
+    <w:p>
+      <w:pPr>
+        <w:spacing w:line="240" w:lineRule="auto"/>
+        <w:jc w:val="center"/>
+        <w:rPr>
+          <w:rFonts w:ascii="Times New Roman" w:hAnsi="Times New Roman" w:cs="Times New Roman"/>
+          <w:bCs/>
+          <w:sz w:val="28"/>
+          <w:szCs w:val="28"/>
+        </w:rPr>
+      </w:pPr>
+    </w:p>
+    <w:p>
+      <w:pPr>
+        <w:spacing w:line="240" w:lineRule="auto"/>
+        <w:jc w:val="center"/>
+        <w:rPr>
+          <w:rFonts w:ascii="Times New Roman" w:hAnsi="Times New Roman" w:cs="Times New Roman"/>
+          <w:bCs/>
+          <w:sz w:val="28"/>
+          <w:szCs w:val="28"/>
+        </w:rPr>
+      </w:pPr>
+      <w:r>
+        <w:rPr>
+          <w:rFonts w:ascii="Times New Roman" w:hAnsi="Times New Roman" w:cs="Times New Roman"/>
+          <w:bCs/>
+          <w:sz w:val="28"/>
+          <w:szCs w:val="28"/>
+        </w:rPr>
+        <w:t xml:space="preserve">       </w:t>
+      </w:r>
       <w:r>
         <w:rPr>
           <w:rFonts w:ascii="Times New Roman" w:hAnsi="Times New Roman" w:cs="Times New Roman"/>

</xml_diff>

<commit_message>
Lab. #4 - Commit #4
</commit_message>
<xml_diff>
--- a/Reports/Отчет по лабораторной работе №4.docx
+++ b/Reports/Отчет по лабораторной работе №4.docx
@@ -809,7 +809,29 @@
           <w:szCs w:val="28"/>
           <w:lang w:eastAsia="ru-RU"/>
         </w:rPr>
-        <w:t>метода пошаговой детализации, средства MS Visio для графической</w:t>
+        <w:t xml:space="preserve">метода пошаговой детализации, средства MS </w:t>
+      </w:r>
+      <w:proofErr w:type="spellStart"/>
+      <w:r>
+        <w:rPr>
+          <w:rFonts w:ascii="Times New Roman" w:eastAsia="Times New Roman" w:hAnsi="Times New Roman" w:cs="Times New Roman"/>
+          <w:color w:val="1A1A1A"/>
+          <w:sz w:val="28"/>
+          <w:szCs w:val="28"/>
+          <w:lang w:eastAsia="ru-RU"/>
+        </w:rPr>
+        <w:t>Visio</w:t>
+      </w:r>
+      <w:proofErr w:type="spellEnd"/>
+      <w:r>
+        <w:rPr>
+          <w:rFonts w:ascii="Times New Roman" w:eastAsia="Times New Roman" w:hAnsi="Times New Roman" w:cs="Times New Roman"/>
+          <w:color w:val="1A1A1A"/>
+          <w:sz w:val="28"/>
+          <w:szCs w:val="28"/>
+          <w:lang w:eastAsia="ru-RU"/>
+        </w:rPr>
+        <w:t xml:space="preserve"> для графической</w:t>
       </w:r>
       <w:r>
         <w:rPr>
@@ -1152,15 +1174,27 @@
         </w:rPr>
         <w:t xml:space="preserve"> </w:t>
       </w:r>
-      <w:r>
-        <w:rPr>
-          <w:rFonts w:ascii="Times New Roman" w:eastAsia="Times New Roman" w:hAnsi="Times New Roman" w:cs="Times New Roman"/>
-          <w:color w:val="1A1A1A"/>
-          <w:sz w:val="28"/>
-          <w:szCs w:val="28"/>
-          <w:lang w:eastAsia="ru-RU"/>
-        </w:rPr>
-        <w:t>Visio.</w:t>
+      <w:proofErr w:type="spellStart"/>
+      <w:r>
+        <w:rPr>
+          <w:rFonts w:ascii="Times New Roman" w:eastAsia="Times New Roman" w:hAnsi="Times New Roman" w:cs="Times New Roman"/>
+          <w:color w:val="1A1A1A"/>
+          <w:sz w:val="28"/>
+          <w:szCs w:val="28"/>
+          <w:lang w:eastAsia="ru-RU"/>
+        </w:rPr>
+        <w:t>Visio</w:t>
+      </w:r>
+      <w:proofErr w:type="spellEnd"/>
+      <w:r>
+        <w:rPr>
+          <w:rFonts w:ascii="Times New Roman" w:eastAsia="Times New Roman" w:hAnsi="Times New Roman" w:cs="Times New Roman"/>
+          <w:color w:val="1A1A1A"/>
+          <w:sz w:val="28"/>
+          <w:szCs w:val="28"/>
+          <w:lang w:eastAsia="ru-RU"/>
+        </w:rPr>
+        <w:t>.</w:t>
       </w:r>
     </w:p>
     <w:p>
@@ -1382,183 +1416,7 @@
     <w:p>
       <w:pPr>
         <w:spacing w:line="240" w:lineRule="auto"/>
-        <w:jc w:val="center"/>
-        <w:rPr>
-          <w:rFonts w:ascii="Times New Roman" w:hAnsi="Times New Roman" w:cs="Times New Roman"/>
-          <w:sz w:val="28"/>
-          <w:szCs w:val="28"/>
-        </w:rPr>
-      </w:pPr>
-    </w:p>
-    <w:p>
-      <w:pPr>
-        <w:spacing w:line="240" w:lineRule="auto"/>
-        <w:jc w:val="center"/>
-        <w:rPr>
-          <w:rFonts w:ascii="Times New Roman" w:hAnsi="Times New Roman" w:cs="Times New Roman"/>
-          <w:sz w:val="28"/>
-          <w:szCs w:val="28"/>
-        </w:rPr>
-      </w:pPr>
-    </w:p>
-    <w:p>
-      <w:pPr>
-        <w:spacing w:line="240" w:lineRule="auto"/>
-        <w:jc w:val="center"/>
-        <w:rPr>
-          <w:rFonts w:ascii="Times New Roman" w:hAnsi="Times New Roman" w:cs="Times New Roman"/>
-          <w:sz w:val="28"/>
-          <w:szCs w:val="28"/>
-        </w:rPr>
-      </w:pPr>
-    </w:p>
-    <w:p>
-      <w:pPr>
-        <w:spacing w:line="240" w:lineRule="auto"/>
-        <w:jc w:val="center"/>
-        <w:rPr>
-          <w:rFonts w:ascii="Times New Roman" w:hAnsi="Times New Roman" w:cs="Times New Roman"/>
-          <w:sz w:val="28"/>
-          <w:szCs w:val="28"/>
-        </w:rPr>
-      </w:pPr>
-    </w:p>
-    <w:p>
-      <w:pPr>
-        <w:spacing w:line="240" w:lineRule="auto"/>
-        <w:jc w:val="center"/>
-        <w:rPr>
-          <w:rFonts w:ascii="Times New Roman" w:hAnsi="Times New Roman" w:cs="Times New Roman"/>
-          <w:sz w:val="28"/>
-          <w:szCs w:val="28"/>
-        </w:rPr>
-      </w:pPr>
-    </w:p>
-    <w:p>
-      <w:pPr>
-        <w:spacing w:line="240" w:lineRule="auto"/>
-        <w:jc w:val="center"/>
-        <w:rPr>
-          <w:rFonts w:ascii="Times New Roman" w:hAnsi="Times New Roman" w:cs="Times New Roman"/>
-          <w:sz w:val="28"/>
-          <w:szCs w:val="28"/>
-        </w:rPr>
-      </w:pPr>
-    </w:p>
-    <w:p>
-      <w:pPr>
-        <w:spacing w:line="240" w:lineRule="auto"/>
-        <w:jc w:val="center"/>
-        <w:rPr>
-          <w:rFonts w:ascii="Times New Roman" w:hAnsi="Times New Roman" w:cs="Times New Roman"/>
-          <w:sz w:val="28"/>
-          <w:szCs w:val="28"/>
-        </w:rPr>
-      </w:pPr>
-    </w:p>
-    <w:p>
-      <w:pPr>
-        <w:spacing w:line="240" w:lineRule="auto"/>
-        <w:jc w:val="center"/>
-        <w:rPr>
-          <w:rFonts w:ascii="Times New Roman" w:hAnsi="Times New Roman" w:cs="Times New Roman"/>
-          <w:sz w:val="28"/>
-          <w:szCs w:val="28"/>
-        </w:rPr>
-      </w:pPr>
-    </w:p>
-    <w:p>
-      <w:pPr>
-        <w:spacing w:line="240" w:lineRule="auto"/>
-        <w:jc w:val="center"/>
-        <w:rPr>
-          <w:rFonts w:ascii="Times New Roman" w:hAnsi="Times New Roman" w:cs="Times New Roman"/>
-          <w:sz w:val="28"/>
-          <w:szCs w:val="28"/>
-        </w:rPr>
-      </w:pPr>
-    </w:p>
-    <w:p>
-      <w:pPr>
-        <w:spacing w:line="240" w:lineRule="auto"/>
-        <w:jc w:val="center"/>
-        <w:rPr>
-          <w:rFonts w:ascii="Times New Roman" w:hAnsi="Times New Roman" w:cs="Times New Roman"/>
-          <w:sz w:val="28"/>
-          <w:szCs w:val="28"/>
-        </w:rPr>
-      </w:pPr>
-    </w:p>
-    <w:p>
-      <w:pPr>
-        <w:spacing w:line="240" w:lineRule="auto"/>
-        <w:jc w:val="center"/>
-        <w:rPr>
-          <w:rFonts w:ascii="Times New Roman" w:hAnsi="Times New Roman" w:cs="Times New Roman"/>
-          <w:sz w:val="28"/>
-          <w:szCs w:val="28"/>
-        </w:rPr>
-      </w:pPr>
-    </w:p>
-    <w:p>
-      <w:pPr>
-        <w:spacing w:line="240" w:lineRule="auto"/>
-        <w:jc w:val="center"/>
-        <w:rPr>
-          <w:rFonts w:ascii="Times New Roman" w:hAnsi="Times New Roman" w:cs="Times New Roman"/>
-          <w:sz w:val="28"/>
-          <w:szCs w:val="28"/>
-        </w:rPr>
-      </w:pPr>
-    </w:p>
-    <w:p>
-      <w:pPr>
-        <w:spacing w:line="240" w:lineRule="auto"/>
-        <w:jc w:val="center"/>
-        <w:rPr>
-          <w:rFonts w:ascii="Times New Roman" w:hAnsi="Times New Roman" w:cs="Times New Roman"/>
-          <w:sz w:val="28"/>
-          <w:szCs w:val="28"/>
-        </w:rPr>
-      </w:pPr>
-    </w:p>
-    <w:p>
-      <w:pPr>
-        <w:spacing w:line="240" w:lineRule="auto"/>
-        <w:jc w:val="center"/>
-        <w:rPr>
-          <w:rFonts w:ascii="Times New Roman" w:hAnsi="Times New Roman" w:cs="Times New Roman"/>
-          <w:sz w:val="28"/>
-          <w:szCs w:val="28"/>
-        </w:rPr>
-      </w:pPr>
-    </w:p>
-    <w:p>
-      <w:pPr>
-        <w:spacing w:line="240" w:lineRule="auto"/>
-        <w:jc w:val="center"/>
-        <w:rPr>
-          <w:rFonts w:ascii="Times New Roman" w:hAnsi="Times New Roman" w:cs="Times New Roman"/>
-          <w:sz w:val="28"/>
-          <w:szCs w:val="28"/>
-        </w:rPr>
-      </w:pPr>
-    </w:p>
-    <w:p>
-      <w:pPr>
-        <w:spacing w:line="240" w:lineRule="auto"/>
-        <w:jc w:val="center"/>
-        <w:rPr>
-          <w:rFonts w:ascii="Times New Roman" w:hAnsi="Times New Roman" w:cs="Times New Roman"/>
-          <w:sz w:val="28"/>
-          <w:szCs w:val="28"/>
-        </w:rPr>
-      </w:pPr>
-    </w:p>
-    <w:p>
-      <w:pPr>
-        <w:spacing w:line="240" w:lineRule="auto"/>
-        <w:jc w:val="center"/>
+        <w:jc w:val="right"/>
         <w:rPr>
           <w:rFonts w:ascii="Times New Roman" w:hAnsi="Times New Roman" w:cs="Times New Roman"/>
           <w:sz w:val="28"/>
@@ -1607,7 +1465,6 @@
           <w:szCs w:val="28"/>
           <w:lang w:eastAsia="ru-RU"/>
         </w:rPr>
-        <w:lastRenderedPageBreak/>
         <w:t>Индивидуальное задание</w:t>
       </w:r>
     </w:p>
@@ -1779,6 +1636,20 @@
         </w:rPr>
         <w:t>(радиусы полуокружностей)</w:t>
       </w:r>
+    </w:p>
+    <w:p>
+      <w:pPr>
+        <w:shd w:val="clear" w:color="auto" w:fill="FFFFFF"/>
+        <w:spacing w:after="0" w:line="240" w:lineRule="auto"/>
+        <w:jc w:val="both"/>
+        <w:rPr>
+          <w:rFonts w:ascii="Times New Roman" w:eastAsia="Times New Roman" w:hAnsi="Times New Roman" w:cs="Times New Roman"/>
+          <w:color w:val="1A1A1A"/>
+          <w:sz w:val="28"/>
+          <w:szCs w:val="28"/>
+          <w:lang w:eastAsia="ru-RU"/>
+        </w:rPr>
+      </w:pPr>
     </w:p>
     <w:p>
       <w:pPr>
@@ -1960,6 +1831,7 @@
           <w:szCs w:val="28"/>
         </w:rPr>
       </w:pPr>
+      <w:proofErr w:type="gramStart"/>
       <w:r>
         <w:rPr>
           <w:rFonts w:ascii="Times New Roman" w:eastAsia="Times New Roman" w:hAnsi="Times New Roman" w:cs="Times New Roman"/>
@@ -1978,7 +1850,18 @@
           <w:szCs w:val="28"/>
           <w:lang w:eastAsia="ru-RU"/>
         </w:rPr>
-        <w:t xml:space="preserve">(3) + </w:t>
+        <w:t>(</w:t>
+      </w:r>
+      <w:proofErr w:type="gramEnd"/>
+      <w:r>
+        <w:rPr>
+          <w:rFonts w:ascii="Times New Roman" w:eastAsia="Times New Roman" w:hAnsi="Times New Roman" w:cs="Times New Roman"/>
+          <w:color w:val="1A1A1A"/>
+          <w:sz w:val="28"/>
+          <w:szCs w:val="28"/>
+          <w:lang w:eastAsia="ru-RU"/>
+        </w:rPr>
+        <w:t xml:space="preserve">3) + </w:t>
       </w:r>
       <w:r>
         <w:rPr>
@@ -2050,6 +1933,61 @@
         </w:rPr>
         <w:t>Сумма длин всех дуг</w:t>
       </w:r>
+    </w:p>
+    <w:p>
+      <w:pPr>
+        <w:spacing w:line="240" w:lineRule="auto"/>
+        <w:jc w:val="both"/>
+        <w:rPr>
+          <w:rFonts w:ascii="Times New Roman" w:hAnsi="Times New Roman" w:cs="Times New Roman"/>
+          <w:sz w:val="28"/>
+          <w:szCs w:val="28"/>
+        </w:rPr>
+      </w:pPr>
+    </w:p>
+    <w:p>
+      <w:pPr>
+        <w:spacing w:line="240" w:lineRule="auto"/>
+        <w:jc w:val="both"/>
+        <w:rPr>
+          <w:rFonts w:ascii="Times New Roman" w:hAnsi="Times New Roman" w:cs="Times New Roman"/>
+          <w:sz w:val="28"/>
+          <w:szCs w:val="28"/>
+        </w:rPr>
+      </w:pPr>
+    </w:p>
+    <w:p>
+      <w:pPr>
+        <w:spacing w:line="240" w:lineRule="auto"/>
+        <w:jc w:val="both"/>
+        <w:rPr>
+          <w:rFonts w:ascii="Times New Roman" w:hAnsi="Times New Roman" w:cs="Times New Roman"/>
+          <w:sz w:val="28"/>
+          <w:szCs w:val="28"/>
+        </w:rPr>
+      </w:pPr>
+    </w:p>
+    <w:p>
+      <w:pPr>
+        <w:spacing w:line="240" w:lineRule="auto"/>
+        <w:jc w:val="both"/>
+        <w:rPr>
+          <w:rFonts w:ascii="Times New Roman" w:hAnsi="Times New Roman" w:cs="Times New Roman"/>
+          <w:sz w:val="28"/>
+          <w:szCs w:val="28"/>
+        </w:rPr>
+      </w:pPr>
+    </w:p>
+    <w:p>
+      <w:pPr>
+        <w:spacing w:line="240" w:lineRule="auto"/>
+        <w:jc w:val="both"/>
+        <w:rPr>
+          <w:rFonts w:ascii="Times New Roman" w:hAnsi="Times New Roman" w:cs="Times New Roman"/>
+          <w:sz w:val="28"/>
+          <w:szCs w:val="28"/>
+        </w:rPr>
+      </w:pPr>
     </w:p>
     <w:p>
       <w:pPr>
@@ -2089,6 +2027,7 @@
           <w:sz w:val="28"/>
           <w:szCs w:val="28"/>
         </w:rPr>
+        <w:lastRenderedPageBreak/>
         <w:t>Разработка</w:t>
       </w:r>
       <w:r>
@@ -2140,6 +2079,8 @@
         </w:rPr>
         <w:t xml:space="preserve">На первом рисунке представлен алгоритм подсчета общей длинны дуг полуокружностей с использованием функции </w:t>
       </w:r>
+      <w:proofErr w:type="spellStart"/>
+      <w:proofErr w:type="gramStart"/>
       <w:r>
         <w:rPr>
           <w:rFonts w:ascii="Times New Roman" w:hAnsi="Times New Roman" w:cs="Times New Roman"/>
@@ -2150,14 +2091,25 @@
         </w:rPr>
         <w:t>hcl</w:t>
       </w:r>
-      <w:r>
-        <w:rPr>
-          <w:rFonts w:ascii="Times New Roman" w:hAnsi="Times New Roman" w:cs="Times New Roman"/>
-          <w:b/>
-          <w:sz w:val="28"/>
-          <w:szCs w:val="28"/>
-        </w:rPr>
-        <w:t>()</w:t>
+      <w:proofErr w:type="spellEnd"/>
+      <w:r>
+        <w:rPr>
+          <w:rFonts w:ascii="Times New Roman" w:hAnsi="Times New Roman" w:cs="Times New Roman"/>
+          <w:b/>
+          <w:sz w:val="28"/>
+          <w:szCs w:val="28"/>
+        </w:rPr>
+        <w:t>(</w:t>
+      </w:r>
+      <w:proofErr w:type="gramEnd"/>
+      <w:r>
+        <w:rPr>
+          <w:rFonts w:ascii="Times New Roman" w:hAnsi="Times New Roman" w:cs="Times New Roman"/>
+          <w:b/>
+          <w:sz w:val="28"/>
+          <w:szCs w:val="28"/>
+        </w:rPr>
+        <w:t>)</w:t>
       </w:r>
       <w:r>
         <w:rPr>
@@ -2177,6 +2129,8 @@
         </w:rPr>
         <w:t xml:space="preserve"> Мы складываем возвращаемые значения </w:t>
       </w:r>
+      <w:proofErr w:type="spellStart"/>
+      <w:proofErr w:type="gramStart"/>
       <w:r>
         <w:rPr>
           <w:rFonts w:ascii="Times New Roman" w:hAnsi="Times New Roman" w:cs="Times New Roman"/>
@@ -2187,14 +2141,25 @@
         </w:rPr>
         <w:t>hcl</w:t>
       </w:r>
-      <w:r>
-        <w:rPr>
-          <w:rFonts w:ascii="Times New Roman" w:hAnsi="Times New Roman" w:cs="Times New Roman"/>
-          <w:b/>
-          <w:sz w:val="28"/>
-          <w:szCs w:val="28"/>
-        </w:rPr>
-        <w:t>()</w:t>
+      <w:proofErr w:type="spellEnd"/>
+      <w:r>
+        <w:rPr>
+          <w:rFonts w:ascii="Times New Roman" w:hAnsi="Times New Roman" w:cs="Times New Roman"/>
+          <w:b/>
+          <w:sz w:val="28"/>
+          <w:szCs w:val="28"/>
+        </w:rPr>
+        <w:t>(</w:t>
+      </w:r>
+      <w:proofErr w:type="gramEnd"/>
+      <w:r>
+        <w:rPr>
+          <w:rFonts w:ascii="Times New Roman" w:hAnsi="Times New Roman" w:cs="Times New Roman"/>
+          <w:b/>
+          <w:sz w:val="28"/>
+          <w:szCs w:val="28"/>
+        </w:rPr>
+        <w:t>)</w:t>
       </w:r>
       <w:r>
         <w:rPr>
@@ -2277,6 +2242,8 @@
         </w:rPr>
         <w:t xml:space="preserve">На втором рисунке представлен алгоритм работы функции </w:t>
       </w:r>
+      <w:proofErr w:type="spellStart"/>
+      <w:proofErr w:type="gramStart"/>
       <w:r>
         <w:rPr>
           <w:rFonts w:ascii="Times New Roman" w:hAnsi="Times New Roman" w:cs="Times New Roman"/>
@@ -2287,14 +2254,25 @@
         </w:rPr>
         <w:t>hcl</w:t>
       </w:r>
-      <w:r>
-        <w:rPr>
-          <w:rFonts w:ascii="Times New Roman" w:hAnsi="Times New Roman" w:cs="Times New Roman"/>
-          <w:b/>
-          <w:sz w:val="28"/>
-          <w:szCs w:val="28"/>
-        </w:rPr>
-        <w:t>()</w:t>
+      <w:proofErr w:type="spellEnd"/>
+      <w:r>
+        <w:rPr>
+          <w:rFonts w:ascii="Times New Roman" w:hAnsi="Times New Roman" w:cs="Times New Roman"/>
+          <w:b/>
+          <w:sz w:val="28"/>
+          <w:szCs w:val="28"/>
+        </w:rPr>
+        <w:t>(</w:t>
+      </w:r>
+      <w:proofErr w:type="gramEnd"/>
+      <w:r>
+        <w:rPr>
+          <w:rFonts w:ascii="Times New Roman" w:hAnsi="Times New Roman" w:cs="Times New Roman"/>
+          <w:b/>
+          <w:sz w:val="28"/>
+          <w:szCs w:val="28"/>
+        </w:rPr>
+        <w:t>)</w:t>
       </w:r>
       <w:r>
         <w:rPr>
@@ -2339,30 +2317,6 @@
           <w:szCs w:val="28"/>
         </w:rPr>
       </w:pPr>
-    </w:p>
-    <w:p>
-      <w:pPr>
-        <w:spacing w:line="240" w:lineRule="auto"/>
-        <w:jc w:val="center"/>
-        <w:rPr>
-          <w:rFonts w:ascii="Times New Roman" w:hAnsi="Times New Roman" w:cs="Times New Roman"/>
-          <w:bCs/>
-          <w:sz w:val="28"/>
-          <w:szCs w:val="28"/>
-        </w:rPr>
-      </w:pPr>
-    </w:p>
-    <w:p>
-      <w:pPr>
-        <w:spacing w:line="240" w:lineRule="auto"/>
-        <w:jc w:val="center"/>
-        <w:rPr>
-          <w:rFonts w:ascii="Times New Roman" w:hAnsi="Times New Roman" w:cs="Times New Roman"/>
-          <w:bCs/>
-          <w:sz w:val="28"/>
-          <w:szCs w:val="28"/>
-        </w:rPr>
-      </w:pPr>
       <w:r>
         <w:rPr>
           <w:rFonts w:ascii="Times New Roman" w:hAnsi="Times New Roman" w:cs="Times New Roman"/>
@@ -2372,16 +2326,16 @@
           <w:szCs w:val="28"/>
         </w:rPr>
         <w:drawing>
-          <wp:anchor distT="0" distB="0" distL="114300" distR="114300" simplePos="0" relativeHeight="251658240" behindDoc="1" locked="0" layoutInCell="1" allowOverlap="1" wp14:anchorId="661E0CE3" wp14:editId="33E85E47">
+          <wp:anchor distT="0" distB="0" distL="114300" distR="114300" simplePos="0" relativeHeight="251658240" behindDoc="1" locked="0" layoutInCell="1" allowOverlap="1" wp14:anchorId="661E0CE3" wp14:editId="1E71076B">
             <wp:simplePos x="0" y="0"/>
             <wp:positionH relativeFrom="column">
-              <wp:posOffset>857622</wp:posOffset>
+              <wp:posOffset>1095103</wp:posOffset>
             </wp:positionH>
             <wp:positionV relativeFrom="paragraph">
-              <wp:posOffset>14242</wp:posOffset>
+              <wp:posOffset>253456</wp:posOffset>
             </wp:positionV>
-            <wp:extent cx="1449878" cy="2904309"/>
-            <wp:effectExtent l="0" t="0" r="0" b="0"/>
+            <wp:extent cx="1046880" cy="2097047"/>
+            <wp:effectExtent l="0" t="0" r="1270" b="0"/>
             <wp:wrapNone/>
             <wp:docPr id="3" name="Рисунок 3"/>
             <wp:cNvGraphicFramePr>
@@ -2412,7 +2366,7 @@
                   <pic:spPr bwMode="auto">
                     <a:xfrm>
                       <a:off x="0" y="0"/>
-                      <a:ext cx="1454084" cy="2912733"/>
+                      <a:ext cx="1046880" cy="2097047"/>
                     </a:xfrm>
                     <a:prstGeom prst="rect">
                       <a:avLst/>
@@ -2434,6 +2388,18 @@
           </wp:anchor>
         </w:drawing>
       </w:r>
+    </w:p>
+    <w:p>
+      <w:pPr>
+        <w:spacing w:line="240" w:lineRule="auto"/>
+        <w:jc w:val="center"/>
+        <w:rPr>
+          <w:rFonts w:ascii="Times New Roman" w:hAnsi="Times New Roman" w:cs="Times New Roman"/>
+          <w:bCs/>
+          <w:sz w:val="28"/>
+          <w:szCs w:val="28"/>
+        </w:rPr>
+      </w:pPr>
       <w:r>
         <w:rPr>
           <w:rFonts w:ascii="Times New Roman" w:hAnsi="Times New Roman" w:cs="Times New Roman"/>
@@ -2444,16 +2410,16 @@
           <w:lang w:val="en-US"/>
         </w:rPr>
         <w:drawing>
-          <wp:anchor distT="0" distB="0" distL="114300" distR="114300" simplePos="0" relativeHeight="251659264" behindDoc="1" locked="0" layoutInCell="1" allowOverlap="1" wp14:anchorId="22C772FA" wp14:editId="6BE653A5">
+          <wp:anchor distT="0" distB="0" distL="114300" distR="114300" simplePos="0" relativeHeight="251659264" behindDoc="1" locked="0" layoutInCell="1" allowOverlap="1" wp14:anchorId="22C772FA" wp14:editId="33EE0C1A">
             <wp:simplePos x="0" y="0"/>
             <wp:positionH relativeFrom="column">
-              <wp:posOffset>4038055</wp:posOffset>
+              <wp:posOffset>4261485</wp:posOffset>
             </wp:positionH>
             <wp:positionV relativeFrom="paragraph">
-              <wp:posOffset>92165</wp:posOffset>
+              <wp:posOffset>130266</wp:posOffset>
             </wp:positionV>
-            <wp:extent cx="1164772" cy="2828732"/>
-            <wp:effectExtent l="0" t="0" r="0" b="0"/>
+            <wp:extent cx="788670" cy="1915343"/>
+            <wp:effectExtent l="0" t="0" r="0" b="8890"/>
             <wp:wrapNone/>
             <wp:docPr id="6" name="Рисунок 6"/>
             <wp:cNvGraphicFramePr>
@@ -2484,7 +2450,7 @@
                   <pic:spPr bwMode="auto">
                     <a:xfrm>
                       <a:off x="0" y="0"/>
-                      <a:ext cx="1164772" cy="2828732"/>
+                      <a:ext cx="788670" cy="1915343"/>
                     </a:xfrm>
                     <a:prstGeom prst="rect">
                       <a:avLst/>
@@ -2590,42 +2556,6 @@
           <w:szCs w:val="28"/>
         </w:rPr>
       </w:pPr>
-    </w:p>
-    <w:p>
-      <w:pPr>
-        <w:spacing w:line="240" w:lineRule="auto"/>
-        <w:jc w:val="center"/>
-        <w:rPr>
-          <w:rFonts w:ascii="Times New Roman" w:hAnsi="Times New Roman" w:cs="Times New Roman"/>
-          <w:bCs/>
-          <w:sz w:val="28"/>
-          <w:szCs w:val="28"/>
-        </w:rPr>
-      </w:pPr>
-    </w:p>
-    <w:p>
-      <w:pPr>
-        <w:spacing w:line="240" w:lineRule="auto"/>
-        <w:jc w:val="center"/>
-        <w:rPr>
-          <w:rFonts w:ascii="Times New Roman" w:hAnsi="Times New Roman" w:cs="Times New Roman"/>
-          <w:bCs/>
-          <w:sz w:val="28"/>
-          <w:szCs w:val="28"/>
-        </w:rPr>
-      </w:pPr>
-    </w:p>
-    <w:p>
-      <w:pPr>
-        <w:spacing w:line="240" w:lineRule="auto"/>
-        <w:jc w:val="center"/>
-        <w:rPr>
-          <w:rFonts w:ascii="Times New Roman" w:hAnsi="Times New Roman" w:cs="Times New Roman"/>
-          <w:bCs/>
-          <w:sz w:val="28"/>
-          <w:szCs w:val="28"/>
-        </w:rPr>
-      </w:pPr>
       <w:r>
         <w:rPr>
           <w:rFonts w:ascii="Times New Roman" w:hAnsi="Times New Roman" w:cs="Times New Roman"/>
@@ -2681,6 +2611,7 @@
         </w:rPr>
         <w:t xml:space="preserve">Рисунок 4.2 – Алгоритм функции </w:t>
       </w:r>
+      <w:proofErr w:type="spellStart"/>
       <w:r>
         <w:rPr>
           <w:rFonts w:ascii="Times New Roman" w:hAnsi="Times New Roman" w:cs="Times New Roman"/>
@@ -2691,6 +2622,20 @@
         </w:rPr>
         <w:t>hcl</w:t>
       </w:r>
+      <w:proofErr w:type="spellEnd"/>
+    </w:p>
+    <w:p>
+      <w:pPr>
+        <w:spacing w:line="240" w:lineRule="auto"/>
+        <w:jc w:val="center"/>
+        <w:rPr>
+          <w:rFonts w:ascii="Times New Roman" w:hAnsi="Times New Roman" w:cs="Times New Roman"/>
+          <w:bCs/>
+          <w:sz w:val="28"/>
+          <w:szCs w:val="28"/>
+          <w:lang w:val="en-US"/>
+        </w:rPr>
+      </w:pPr>
     </w:p>
     <w:p>
       <w:pPr>
@@ -2728,7 +2673,6 @@
           <w:sz w:val="28"/>
           <w:szCs w:val="28"/>
         </w:rPr>
-        <w:lastRenderedPageBreak/>
         <w:t>Программный код проекта</w:t>
       </w:r>
       <w:r>
@@ -2772,16 +2716,16 @@
           <w:szCs w:val="28"/>
         </w:rPr>
         <w:drawing>
-          <wp:anchor distT="0" distB="0" distL="114300" distR="114300" simplePos="0" relativeHeight="251660288" behindDoc="1" locked="0" layoutInCell="1" allowOverlap="1" wp14:anchorId="1A66D9EC" wp14:editId="703B3D7B">
+          <wp:anchor distT="0" distB="0" distL="114300" distR="114300" simplePos="0" relativeHeight="251660288" behindDoc="1" locked="0" layoutInCell="1" allowOverlap="1" wp14:anchorId="1A66D9EC" wp14:editId="5A005BC9">
             <wp:simplePos x="0" y="0"/>
             <wp:positionH relativeFrom="column">
-              <wp:posOffset>1366157</wp:posOffset>
+              <wp:posOffset>1490799</wp:posOffset>
             </wp:positionH>
             <wp:positionV relativeFrom="paragraph">
-              <wp:posOffset>-2540</wp:posOffset>
+              <wp:posOffset>32385</wp:posOffset>
             </wp:positionV>
-            <wp:extent cx="1611128" cy="1420623"/>
-            <wp:effectExtent l="0" t="0" r="8255" b="8255"/>
+            <wp:extent cx="1283931" cy="1132115"/>
+            <wp:effectExtent l="0" t="0" r="0" b="0"/>
             <wp:wrapNone/>
             <wp:docPr id="7" name="Рисунок 7"/>
             <wp:cNvGraphicFramePr>
@@ -2809,7 +2753,7 @@
                   <pic:spPr>
                     <a:xfrm>
                       <a:off x="0" y="0"/>
-                      <a:ext cx="1611128" cy="1420623"/>
+                      <a:ext cx="1283931" cy="1132115"/>
                     </a:xfrm>
                     <a:prstGeom prst="rect">
                       <a:avLst/>
@@ -2818,6 +2762,12 @@
                 </pic:pic>
               </a:graphicData>
             </a:graphic>
+            <wp14:sizeRelH relativeFrom="margin">
+              <wp14:pctWidth>0</wp14:pctWidth>
+            </wp14:sizeRelH>
+            <wp14:sizeRelV relativeFrom="margin">
+              <wp14:pctHeight>0</wp14:pctHeight>
+            </wp14:sizeRelV>
           </wp:anchor>
         </w:drawing>
       </w:r>
@@ -2828,38 +2778,17 @@
           <w:sz w:val="28"/>
           <w:szCs w:val="28"/>
         </w:rPr>
-        <w:t xml:space="preserve"> </w:t>
-      </w:r>
-    </w:p>
-    <w:p>
-      <w:pPr>
-        <w:spacing w:line="240" w:lineRule="auto"/>
-        <w:jc w:val="center"/>
-        <w:rPr>
-          <w:rFonts w:ascii="Times New Roman" w:hAnsi="Times New Roman" w:cs="Times New Roman"/>
-          <w:bCs/>
-          <w:sz w:val="28"/>
-          <w:szCs w:val="28"/>
-        </w:rPr>
-      </w:pPr>
-      <w:r>
-        <w:rPr>
-          <w:rFonts w:ascii="Times New Roman" w:hAnsi="Times New Roman" w:cs="Times New Roman"/>
-          <w:bCs/>
-          <w:sz w:val="28"/>
-          <w:szCs w:val="28"/>
-        </w:rPr>
         <w:drawing>
-          <wp:anchor distT="0" distB="0" distL="114300" distR="114300" simplePos="0" relativeHeight="251661312" behindDoc="1" locked="0" layoutInCell="1" allowOverlap="1" wp14:anchorId="2797D907" wp14:editId="2A97F725">
+          <wp:anchor distT="0" distB="0" distL="114300" distR="114300" simplePos="0" relativeHeight="251661312" behindDoc="1" locked="0" layoutInCell="1" allowOverlap="1" wp14:anchorId="2797D907" wp14:editId="214DA406">
             <wp:simplePos x="0" y="0"/>
             <wp:positionH relativeFrom="column">
-              <wp:posOffset>3504746</wp:posOffset>
+              <wp:posOffset>3798752</wp:posOffset>
             </wp:positionH>
             <wp:positionV relativeFrom="paragraph">
-              <wp:posOffset>82731</wp:posOffset>
+              <wp:posOffset>288743</wp:posOffset>
             </wp:positionV>
-            <wp:extent cx="2242185" cy="1028700"/>
-            <wp:effectExtent l="0" t="0" r="5715" b="0"/>
+            <wp:extent cx="1741442" cy="798962"/>
+            <wp:effectExtent l="0" t="0" r="0" b="1270"/>
             <wp:wrapNone/>
             <wp:docPr id="10" name="Рисунок 10"/>
             <wp:cNvGraphicFramePr>
@@ -2887,7 +2816,7 @@
                   <pic:spPr>
                     <a:xfrm>
                       <a:off x="0" y="0"/>
-                      <a:ext cx="2242185" cy="1028700"/>
+                      <a:ext cx="1741442" cy="798962"/>
                     </a:xfrm>
                     <a:prstGeom prst="rect">
                       <a:avLst/>
@@ -2896,6 +2825,12 @@
                 </pic:pic>
               </a:graphicData>
             </a:graphic>
+            <wp14:sizeRelH relativeFrom="margin">
+              <wp14:pctWidth>0</wp14:pctWidth>
+            </wp14:sizeRelH>
+            <wp14:sizeRelV relativeFrom="margin">
+              <wp14:pctHeight>0</wp14:pctHeight>
+            </wp14:sizeRelV>
           </wp:anchor>
         </w:drawing>
       </w:r>
@@ -2986,6 +2921,7 @@
         <w:tab/>
         <w:t xml:space="preserve">Рисунок 5.2 – функция </w:t>
       </w:r>
+      <w:proofErr w:type="spellStart"/>
       <w:r>
         <w:rPr>
           <w:rFonts w:ascii="Times New Roman" w:hAnsi="Times New Roman" w:cs="Times New Roman"/>
@@ -2996,6 +2932,19 @@
         </w:rPr>
         <w:t>hcl</w:t>
       </w:r>
+      <w:proofErr w:type="spellEnd"/>
+    </w:p>
+    <w:p>
+      <w:pPr>
+        <w:spacing w:line="240" w:lineRule="auto"/>
+        <w:jc w:val="center"/>
+        <w:rPr>
+          <w:rFonts w:ascii="Times New Roman" w:hAnsi="Times New Roman" w:cs="Times New Roman"/>
+          <w:bCs/>
+          <w:sz w:val="28"/>
+          <w:szCs w:val="28"/>
+        </w:rPr>
+      </w:pPr>
     </w:p>
     <w:p>
       <w:pPr>
@@ -3073,16 +3022,16 @@
           <w:szCs w:val="28"/>
         </w:rPr>
         <w:drawing>
-          <wp:anchor distT="0" distB="0" distL="114300" distR="114300" simplePos="0" relativeHeight="251662336" behindDoc="1" locked="0" layoutInCell="1" allowOverlap="1" wp14:anchorId="0CF55165" wp14:editId="12FED19B">
+          <wp:anchor distT="0" distB="0" distL="114300" distR="114300" simplePos="0" relativeHeight="251662336" behindDoc="1" locked="0" layoutInCell="1" allowOverlap="1" wp14:anchorId="0CF55165" wp14:editId="1DE40D00">
             <wp:simplePos x="0" y="0"/>
             <wp:positionH relativeFrom="column">
-              <wp:posOffset>2274751</wp:posOffset>
+              <wp:posOffset>2546713</wp:posOffset>
             </wp:positionH>
             <wp:positionV relativeFrom="paragraph">
-              <wp:posOffset>226332</wp:posOffset>
+              <wp:posOffset>151130</wp:posOffset>
             </wp:positionV>
-            <wp:extent cx="2444669" cy="527957"/>
-            <wp:effectExtent l="0" t="0" r="0" b="5715"/>
+            <wp:extent cx="1790700" cy="386724"/>
+            <wp:effectExtent l="0" t="0" r="0" b="0"/>
             <wp:wrapNone/>
             <wp:docPr id="1" name="Рисунок 1"/>
             <wp:cNvGraphicFramePr>
@@ -3110,7 +3059,7 @@
                   <pic:spPr>
                     <a:xfrm>
                       <a:off x="0" y="0"/>
-                      <a:ext cx="2444669" cy="527957"/>
+                      <a:ext cx="1790700" cy="386724"/>
                     </a:xfrm>
                     <a:prstGeom prst="rect">
                       <a:avLst/>
@@ -3119,6 +3068,12 @@
                 </pic:pic>
               </a:graphicData>
             </a:graphic>
+            <wp14:sizeRelH relativeFrom="margin">
+              <wp14:pctWidth>0</wp14:pctWidth>
+            </wp14:sizeRelH>
+            <wp14:sizeRelV relativeFrom="margin">
+              <wp14:pctHeight>0</wp14:pctHeight>
+            </wp14:sizeRelV>
           </wp:anchor>
         </w:drawing>
       </w:r>
@@ -3167,18 +3122,6 @@
           <w:szCs w:val="28"/>
         </w:rPr>
       </w:pPr>
-    </w:p>
-    <w:p>
-      <w:pPr>
-        <w:spacing w:line="240" w:lineRule="auto"/>
-        <w:jc w:val="center"/>
-        <w:rPr>
-          <w:rFonts w:ascii="Times New Roman" w:hAnsi="Times New Roman" w:cs="Times New Roman"/>
-          <w:bCs/>
-          <w:sz w:val="28"/>
-          <w:szCs w:val="28"/>
-        </w:rPr>
-      </w:pPr>
       <w:r>
         <w:rPr>
           <w:rFonts w:ascii="Times New Roman" w:hAnsi="Times New Roman" w:cs="Times New Roman"/>
@@ -3197,18 +3140,6 @@
         </w:rPr>
         <w:t>Рисунок 6.1 – Результат работы программы</w:t>
       </w:r>
-    </w:p>
-    <w:p>
-      <w:pPr>
-        <w:spacing w:line="240" w:lineRule="auto"/>
-        <w:jc w:val="center"/>
-        <w:rPr>
-          <w:rFonts w:ascii="Times New Roman" w:hAnsi="Times New Roman" w:cs="Times New Roman"/>
-          <w:bCs/>
-          <w:sz w:val="28"/>
-          <w:szCs w:val="28"/>
-        </w:rPr>
-      </w:pPr>
     </w:p>
     <w:sectPr>
       <w:footerReference w:type="default" r:id="rId13"/>

</xml_diff>

<commit_message>
Lab. #5 - Commit #1
</commit_message>
<xml_diff>
--- a/Reports/Отчет по лабораторной работе №4.docx
+++ b/Reports/Отчет по лабораторной работе №4.docx
@@ -719,17 +719,7 @@
           <w:lang w:eastAsia="ru-RU"/>
         </w:rPr>
         <w:tab/>
-        <w:t xml:space="preserve">1) </w:t>
-      </w:r>
-      <w:r>
-        <w:rPr>
-          <w:rFonts w:ascii="Times New Roman" w:eastAsia="Times New Roman" w:hAnsi="Times New Roman" w:cs="Times New Roman"/>
-          <w:color w:val="1A1A1A"/>
-          <w:sz w:val="28"/>
-          <w:szCs w:val="28"/>
-          <w:lang w:eastAsia="ru-RU"/>
-        </w:rPr>
-        <w:t>Изучить свойства и формы записи алгоритмов с помощью типовых</w:t>
+        <w:t>1) Изучить свойства и формы записи алгоритмов с помощью типовых</w:t>
       </w:r>
       <w:r>
         <w:rPr>
@@ -876,17 +866,7 @@
           <w:lang w:eastAsia="ru-RU"/>
         </w:rPr>
         <w:tab/>
-        <w:t xml:space="preserve">2) </w:t>
-      </w:r>
-      <w:r>
-        <w:rPr>
-          <w:rFonts w:ascii="Times New Roman" w:eastAsia="Times New Roman" w:hAnsi="Times New Roman" w:cs="Times New Roman"/>
-          <w:color w:val="1A1A1A"/>
-          <w:sz w:val="28"/>
-          <w:szCs w:val="28"/>
-          <w:lang w:eastAsia="ru-RU"/>
-        </w:rPr>
-        <w:t>Выбрать вариант индивидуального задания из таблицы 4.1.</w:t>
+        <w:t>2) Выбрать вариант индивидуального задания из таблицы 4.1.</w:t>
       </w:r>
     </w:p>
     <w:p>
@@ -911,36 +891,7 @@
           <w:lang w:eastAsia="ru-RU"/>
         </w:rPr>
         <w:tab/>
-      </w:r>
-      <w:r>
-        <w:rPr>
-          <w:rFonts w:ascii="Times New Roman" w:eastAsia="Times New Roman" w:hAnsi="Times New Roman" w:cs="Times New Roman"/>
-          <w:color w:val="1A1A1A"/>
-          <w:sz w:val="28"/>
-          <w:szCs w:val="28"/>
-          <w:lang w:eastAsia="ru-RU"/>
-        </w:rPr>
-        <w:t>3)</w:t>
-      </w:r>
-      <w:r>
-        <w:rPr>
-          <w:rFonts w:ascii="Times New Roman" w:eastAsia="Times New Roman" w:hAnsi="Times New Roman" w:cs="Times New Roman"/>
-          <w:color w:val="1A1A1A"/>
-          <w:sz w:val="28"/>
-          <w:szCs w:val="28"/>
-          <w:lang w:eastAsia="ru-RU"/>
-        </w:rPr>
-        <w:t xml:space="preserve"> </w:t>
-      </w:r>
-      <w:r>
-        <w:rPr>
-          <w:rFonts w:ascii="Times New Roman" w:eastAsia="Times New Roman" w:hAnsi="Times New Roman" w:cs="Times New Roman"/>
-          <w:color w:val="1A1A1A"/>
-          <w:sz w:val="28"/>
-          <w:szCs w:val="28"/>
-          <w:lang w:eastAsia="ru-RU"/>
-        </w:rPr>
-        <w:t>Проанализировать постановку задачи своего варианта индивидуального</w:t>
+        <w:t>3) Проанализировать постановку задачи своего варианта индивидуального</w:t>
       </w:r>
       <w:r>
         <w:rPr>
@@ -985,36 +936,7 @@
           <w:lang w:eastAsia="ru-RU"/>
         </w:rPr>
         <w:tab/>
-      </w:r>
-      <w:r>
-        <w:rPr>
-          <w:rFonts w:ascii="Times New Roman" w:eastAsia="Times New Roman" w:hAnsi="Times New Roman" w:cs="Times New Roman"/>
-          <w:color w:val="1A1A1A"/>
-          <w:sz w:val="28"/>
-          <w:szCs w:val="28"/>
-          <w:lang w:eastAsia="ru-RU"/>
-        </w:rPr>
-        <w:t>4)</w:t>
-      </w:r>
-      <w:r>
-        <w:rPr>
-          <w:rFonts w:ascii="Times New Roman" w:eastAsia="Times New Roman" w:hAnsi="Times New Roman" w:cs="Times New Roman"/>
-          <w:color w:val="1A1A1A"/>
-          <w:sz w:val="28"/>
-          <w:szCs w:val="28"/>
-          <w:lang w:eastAsia="ru-RU"/>
-        </w:rPr>
-        <w:t xml:space="preserve"> </w:t>
-      </w:r>
-      <w:r>
-        <w:rPr>
-          <w:rFonts w:ascii="Times New Roman" w:eastAsia="Times New Roman" w:hAnsi="Times New Roman" w:cs="Times New Roman"/>
-          <w:color w:val="1A1A1A"/>
-          <w:sz w:val="28"/>
-          <w:szCs w:val="28"/>
-          <w:lang w:eastAsia="ru-RU"/>
-        </w:rPr>
-        <w:t>Провести формализацию решения задачи.</w:t>
+        <w:t>4) Провести формализацию решения задачи.</w:t>
       </w:r>
     </w:p>
     <w:p>
@@ -1039,36 +961,7 @@
           <w:lang w:eastAsia="ru-RU"/>
         </w:rPr>
         <w:tab/>
-      </w:r>
-      <w:r>
-        <w:rPr>
-          <w:rFonts w:ascii="Times New Roman" w:eastAsia="Times New Roman" w:hAnsi="Times New Roman" w:cs="Times New Roman"/>
-          <w:color w:val="1A1A1A"/>
-          <w:sz w:val="28"/>
-          <w:szCs w:val="28"/>
-          <w:lang w:eastAsia="ru-RU"/>
-        </w:rPr>
-        <w:t>5)</w:t>
-      </w:r>
-      <w:r>
-        <w:rPr>
-          <w:rFonts w:ascii="Times New Roman" w:eastAsia="Times New Roman" w:hAnsi="Times New Roman" w:cs="Times New Roman"/>
-          <w:color w:val="1A1A1A"/>
-          <w:sz w:val="28"/>
-          <w:szCs w:val="28"/>
-          <w:lang w:eastAsia="ru-RU"/>
-        </w:rPr>
-        <w:t xml:space="preserve"> </w:t>
-      </w:r>
-      <w:r>
-        <w:rPr>
-          <w:rFonts w:ascii="Times New Roman" w:eastAsia="Times New Roman" w:hAnsi="Times New Roman" w:cs="Times New Roman"/>
-          <w:color w:val="1A1A1A"/>
-          <w:sz w:val="28"/>
-          <w:szCs w:val="28"/>
-          <w:lang w:eastAsia="ru-RU"/>
-        </w:rPr>
-        <w:t>Определить этапы решения задачи с использованием метода пошаговой</w:t>
+        <w:t>5) Определить этапы решения задачи с использованием метода пошаговой</w:t>
       </w:r>
       <w:r>
         <w:rPr>
@@ -1113,36 +1006,7 @@
           <w:lang w:eastAsia="ru-RU"/>
         </w:rPr>
         <w:tab/>
-      </w:r>
-      <w:r>
-        <w:rPr>
-          <w:rFonts w:ascii="Times New Roman" w:eastAsia="Times New Roman" w:hAnsi="Times New Roman" w:cs="Times New Roman"/>
-          <w:color w:val="1A1A1A"/>
-          <w:sz w:val="28"/>
-          <w:szCs w:val="28"/>
-          <w:lang w:eastAsia="ru-RU"/>
-        </w:rPr>
-        <w:t>6)</w:t>
-      </w:r>
-      <w:r>
-        <w:rPr>
-          <w:rFonts w:ascii="Times New Roman" w:eastAsia="Times New Roman" w:hAnsi="Times New Roman" w:cs="Times New Roman"/>
-          <w:color w:val="1A1A1A"/>
-          <w:sz w:val="28"/>
-          <w:szCs w:val="28"/>
-          <w:lang w:eastAsia="ru-RU"/>
-        </w:rPr>
-        <w:t xml:space="preserve"> </w:t>
-      </w:r>
-      <w:r>
-        <w:rPr>
-          <w:rFonts w:ascii="Times New Roman" w:eastAsia="Times New Roman" w:hAnsi="Times New Roman" w:cs="Times New Roman"/>
-          <w:color w:val="1A1A1A"/>
-          <w:sz w:val="28"/>
-          <w:szCs w:val="28"/>
-          <w:lang w:eastAsia="ru-RU"/>
-        </w:rPr>
-        <w:t>Разработать схемы алгоритмов процедур на различных этапах метода</w:t>
+        <w:t>6) Разработать схемы алгоритмов процедур на различных этапах метода</w:t>
       </w:r>
       <w:r>
         <w:rPr>
@@ -1219,36 +1083,7 @@
           <w:lang w:eastAsia="ru-RU"/>
         </w:rPr>
         <w:tab/>
-      </w:r>
-      <w:r>
-        <w:rPr>
-          <w:rFonts w:ascii="Times New Roman" w:eastAsia="Times New Roman" w:hAnsi="Times New Roman" w:cs="Times New Roman"/>
-          <w:color w:val="1A1A1A"/>
-          <w:sz w:val="28"/>
-          <w:szCs w:val="28"/>
-          <w:lang w:eastAsia="ru-RU"/>
-        </w:rPr>
-        <w:t>7)</w:t>
-      </w:r>
-      <w:r>
-        <w:rPr>
-          <w:rFonts w:ascii="Times New Roman" w:eastAsia="Times New Roman" w:hAnsi="Times New Roman" w:cs="Times New Roman"/>
-          <w:color w:val="1A1A1A"/>
-          <w:sz w:val="28"/>
-          <w:szCs w:val="28"/>
-          <w:lang w:eastAsia="ru-RU"/>
-        </w:rPr>
-        <w:t xml:space="preserve"> </w:t>
-      </w:r>
-      <w:r>
-        <w:rPr>
-          <w:rFonts w:ascii="Times New Roman" w:eastAsia="Times New Roman" w:hAnsi="Times New Roman" w:cs="Times New Roman"/>
-          <w:color w:val="1A1A1A"/>
-          <w:sz w:val="28"/>
-          <w:szCs w:val="28"/>
-          <w:lang w:eastAsia="ru-RU"/>
-        </w:rPr>
-        <w:t>Оформить отчет по работе в среде MS Word.</w:t>
+        <w:t>7) Оформить отчет по работе в среде MS Word.</w:t>
       </w:r>
     </w:p>
     <w:p>
@@ -1273,36 +1108,7 @@
           <w:lang w:eastAsia="ru-RU"/>
         </w:rPr>
         <w:tab/>
-      </w:r>
-      <w:r>
-        <w:rPr>
-          <w:rFonts w:ascii="Times New Roman" w:eastAsia="Times New Roman" w:hAnsi="Times New Roman" w:cs="Times New Roman"/>
-          <w:color w:val="1A1A1A"/>
-          <w:sz w:val="28"/>
-          <w:szCs w:val="28"/>
-          <w:lang w:eastAsia="ru-RU"/>
-        </w:rPr>
-        <w:t>8)</w:t>
-      </w:r>
-      <w:r>
-        <w:rPr>
-          <w:rFonts w:ascii="Times New Roman" w:eastAsia="Times New Roman" w:hAnsi="Times New Roman" w:cs="Times New Roman"/>
-          <w:color w:val="1A1A1A"/>
-          <w:sz w:val="28"/>
-          <w:szCs w:val="28"/>
-          <w:lang w:eastAsia="ru-RU"/>
-        </w:rPr>
-        <w:t xml:space="preserve"> </w:t>
-      </w:r>
-      <w:r>
-        <w:rPr>
-          <w:rFonts w:ascii="Times New Roman" w:eastAsia="Times New Roman" w:hAnsi="Times New Roman" w:cs="Times New Roman"/>
-          <w:color w:val="1A1A1A"/>
-          <w:sz w:val="28"/>
-          <w:szCs w:val="28"/>
-          <w:lang w:eastAsia="ru-RU"/>
-        </w:rPr>
-        <w:t>Представить преподавателю отчет по работе.</w:t>
+        <w:t>8) Представить преподавателю отчет по работе.</w:t>
       </w:r>
     </w:p>
     <w:p>
@@ -1327,36 +1133,7 @@
           <w:lang w:eastAsia="ru-RU"/>
         </w:rPr>
         <w:tab/>
-      </w:r>
-      <w:r>
-        <w:rPr>
-          <w:rFonts w:ascii="Times New Roman" w:eastAsia="Times New Roman" w:hAnsi="Times New Roman" w:cs="Times New Roman"/>
-          <w:color w:val="1A1A1A"/>
-          <w:sz w:val="28"/>
-          <w:szCs w:val="28"/>
-          <w:lang w:eastAsia="ru-RU"/>
-        </w:rPr>
-        <w:t>9)</w:t>
-      </w:r>
-      <w:r>
-        <w:rPr>
-          <w:rFonts w:ascii="Times New Roman" w:eastAsia="Times New Roman" w:hAnsi="Times New Roman" w:cs="Times New Roman"/>
-          <w:color w:val="1A1A1A"/>
-          <w:sz w:val="28"/>
-          <w:szCs w:val="28"/>
-          <w:lang w:eastAsia="ru-RU"/>
-        </w:rPr>
-        <w:t xml:space="preserve"> </w:t>
-      </w:r>
-      <w:r>
-        <w:rPr>
-          <w:rFonts w:ascii="Times New Roman" w:eastAsia="Times New Roman" w:hAnsi="Times New Roman" w:cs="Times New Roman"/>
-          <w:color w:val="1A1A1A"/>
-          <w:sz w:val="28"/>
-          <w:szCs w:val="28"/>
-          <w:lang w:eastAsia="ru-RU"/>
-        </w:rPr>
-        <w:t>Ответить на замечания преподавателя по выполненной работе и на</w:t>
+        <w:t>9) Ответить на замечания преподавателя по выполненной работе и на</w:t>
       </w:r>
       <w:r>
         <w:rPr>
@@ -1401,15 +1178,6 @@
           <w:lang w:eastAsia="ru-RU"/>
         </w:rPr>
         <w:tab/>
-      </w:r>
-      <w:r>
-        <w:rPr>
-          <w:rFonts w:ascii="Times New Roman" w:eastAsia="Times New Roman" w:hAnsi="Times New Roman" w:cs="Times New Roman"/>
-          <w:color w:val="1A1A1A"/>
-          <w:sz w:val="28"/>
-          <w:szCs w:val="28"/>
-          <w:lang w:eastAsia="ru-RU"/>
-        </w:rPr>
         <w:t>10) Получить отметку о выполнении и защите работы.</w:t>
       </w:r>
     </w:p>
@@ -1519,7 +1287,7 @@
       <w:pPr>
         <w:shd w:val="clear" w:color="auto" w:fill="FFFFFF"/>
         <w:spacing w:after="0" w:line="240" w:lineRule="auto"/>
-        <w:jc w:val="both"/>
+        <w:jc w:val="center"/>
         <w:rPr>
           <w:rFonts w:ascii="Times New Roman" w:eastAsia="Times New Roman" w:hAnsi="Times New Roman" w:cs="Times New Roman"/>
           <w:color w:val="1A1A1A"/>
@@ -1539,102 +1307,52 @@
           <w:color w:val="1A1A1A"/>
           <w:sz w:val="28"/>
           <w:szCs w:val="28"/>
-          <w:lang w:val="en-US" w:eastAsia="ru-RU"/>
-        </w:rPr>
-      </w:pPr>
-      <w:r>
-        <w:rPr>
-          <w:rFonts w:ascii="Times New Roman" w:eastAsia="Times New Roman" w:hAnsi="Times New Roman" w:cs="Times New Roman"/>
-          <w:color w:val="1A1A1A"/>
-          <w:sz w:val="28"/>
-          <w:szCs w:val="28"/>
-          <w:lang w:eastAsia="ru-RU"/>
-        </w:rPr>
-        <w:t>3</w:t>
-      </w:r>
-      <w:r>
-        <w:rPr>
-          <w:rFonts w:ascii="Times New Roman" w:eastAsia="Times New Roman" w:hAnsi="Times New Roman" w:cs="Times New Roman"/>
-          <w:color w:val="1A1A1A"/>
-          <w:sz w:val="28"/>
-          <w:szCs w:val="28"/>
-          <w:lang w:eastAsia="ru-RU"/>
-        </w:rPr>
-        <w:tab/>
-      </w:r>
-      <w:r>
-        <w:rPr>
-          <w:rFonts w:ascii="Times New Roman" w:eastAsia="Times New Roman" w:hAnsi="Times New Roman" w:cs="Times New Roman"/>
-          <w:color w:val="1A1A1A"/>
-          <w:sz w:val="28"/>
-          <w:szCs w:val="28"/>
-          <w:lang w:eastAsia="ru-RU"/>
-        </w:rPr>
-        <w:t>2.5</w:t>
-      </w:r>
-      <w:r>
-        <w:rPr>
-          <w:rFonts w:ascii="Times New Roman" w:eastAsia="Times New Roman" w:hAnsi="Times New Roman" w:cs="Times New Roman"/>
-          <w:color w:val="1A1A1A"/>
-          <w:sz w:val="28"/>
-          <w:szCs w:val="28"/>
-          <w:lang w:eastAsia="ru-RU"/>
-        </w:rPr>
-        <w:tab/>
-      </w:r>
-      <w:r>
-        <w:rPr>
-          <w:rFonts w:ascii="Times New Roman" w:eastAsia="Times New Roman" w:hAnsi="Times New Roman" w:cs="Times New Roman"/>
-          <w:color w:val="1A1A1A"/>
-          <w:sz w:val="28"/>
-          <w:szCs w:val="28"/>
-          <w:lang w:eastAsia="ru-RU"/>
-        </w:rPr>
-        <w:t>1</w:t>
-      </w:r>
-      <w:r>
-        <w:rPr>
-          <w:rFonts w:ascii="Times New Roman" w:eastAsia="Times New Roman" w:hAnsi="Times New Roman" w:cs="Times New Roman"/>
-          <w:color w:val="1A1A1A"/>
-          <w:sz w:val="28"/>
-          <w:szCs w:val="28"/>
-          <w:lang w:eastAsia="ru-RU"/>
-        </w:rPr>
-        <w:tab/>
-      </w:r>
-      <w:r>
-        <w:rPr>
-          <w:rFonts w:ascii="Times New Roman" w:eastAsia="Times New Roman" w:hAnsi="Times New Roman" w:cs="Times New Roman"/>
-          <w:color w:val="1A1A1A"/>
-          <w:sz w:val="28"/>
-          <w:szCs w:val="28"/>
-          <w:lang w:eastAsia="ru-RU"/>
-        </w:rPr>
-        <w:t>2</w:t>
-      </w:r>
-    </w:p>
-    <w:p>
-      <w:pPr>
-        <w:shd w:val="clear" w:color="auto" w:fill="FFFFFF"/>
-        <w:spacing w:after="0" w:line="240" w:lineRule="auto"/>
-        <w:jc w:val="center"/>
-        <w:rPr>
-          <w:rFonts w:ascii="Times New Roman" w:eastAsia="Times New Roman" w:hAnsi="Times New Roman" w:cs="Times New Roman"/>
-          <w:color w:val="1A1A1A"/>
-          <w:sz w:val="28"/>
-          <w:szCs w:val="28"/>
-          <w:lang w:eastAsia="ru-RU"/>
-        </w:rPr>
-      </w:pPr>
-      <w:r>
-        <w:rPr>
-          <w:rFonts w:ascii="Times New Roman" w:eastAsia="Times New Roman" w:hAnsi="Times New Roman" w:cs="Times New Roman"/>
-          <w:color w:val="1A1A1A"/>
-          <w:sz w:val="28"/>
-          <w:szCs w:val="28"/>
-          <w:lang w:eastAsia="ru-RU"/>
-        </w:rPr>
-        <w:t>(радиусы полуокружностей)</w:t>
+          <w:lang w:eastAsia="ru-RU"/>
+        </w:rPr>
+      </w:pPr>
+      <w:r>
+        <w:rPr>
+          <w:rFonts w:ascii="Times New Roman" w:eastAsia="Times New Roman" w:hAnsi="Times New Roman" w:cs="Times New Roman"/>
+          <w:color w:val="1A1A1A"/>
+          <w:sz w:val="28"/>
+          <w:szCs w:val="28"/>
+          <w:lang w:eastAsia="ru-RU"/>
+        </w:rPr>
+        <w:drawing>
+          <wp:inline distT="0" distB="0" distL="0" distR="0" wp14:anchorId="0F9BE765" wp14:editId="6B08B6E6">
+            <wp:extent cx="3048080" cy="571515"/>
+            <wp:effectExtent l="0" t="0" r="0" b="0"/>
+            <wp:docPr id="2" name="Рисунок 2"/>
+            <wp:cNvGraphicFramePr>
+              <a:graphicFrameLocks xmlns:a="http://schemas.openxmlformats.org/drawingml/2006/main" noChangeAspect="1"/>
+            </wp:cNvGraphicFramePr>
+            <a:graphic xmlns:a="http://schemas.openxmlformats.org/drawingml/2006/main">
+              <a:graphicData uri="http://schemas.openxmlformats.org/drawingml/2006/picture">
+                <pic:pic xmlns:pic="http://schemas.openxmlformats.org/drawingml/2006/picture">
+                  <pic:nvPicPr>
+                    <pic:cNvPr id="1" name=""/>
+                    <pic:cNvPicPr/>
+                  </pic:nvPicPr>
+                  <pic:blipFill>
+                    <a:blip r:embed="rId8"/>
+                    <a:stretch>
+                      <a:fillRect/>
+                    </a:stretch>
+                  </pic:blipFill>
+                  <pic:spPr>
+                    <a:xfrm>
+                      <a:off x="0" y="0"/>
+                      <a:ext cx="3048080" cy="571515"/>
+                    </a:xfrm>
+                    <a:prstGeom prst="rect">
+                      <a:avLst/>
+                    </a:prstGeom>
+                  </pic:spPr>
+                </pic:pic>
+              </a:graphicData>
+            </a:graphic>
+          </wp:inline>
+        </w:drawing>
       </w:r>
     </w:p>
     <w:p>
@@ -2317,6 +2035,18 @@
           <w:szCs w:val="28"/>
         </w:rPr>
       </w:pPr>
+    </w:p>
+    <w:p>
+      <w:pPr>
+        <w:spacing w:line="240" w:lineRule="auto"/>
+        <w:jc w:val="center"/>
+        <w:rPr>
+          <w:rFonts w:ascii="Times New Roman" w:hAnsi="Times New Roman" w:cs="Times New Roman"/>
+          <w:bCs/>
+          <w:sz w:val="28"/>
+          <w:szCs w:val="28"/>
+        </w:rPr>
+      </w:pPr>
       <w:r>
         <w:rPr>
           <w:rFonts w:ascii="Times New Roman" w:hAnsi="Times New Roman" w:cs="Times New Roman"/>
@@ -2326,16 +2056,16 @@
           <w:szCs w:val="28"/>
         </w:rPr>
         <w:drawing>
-          <wp:anchor distT="0" distB="0" distL="114300" distR="114300" simplePos="0" relativeHeight="251658240" behindDoc="1" locked="0" layoutInCell="1" allowOverlap="1" wp14:anchorId="661E0CE3" wp14:editId="1E71076B">
+          <wp:anchor distT="0" distB="0" distL="114300" distR="114300" simplePos="0" relativeHeight="251658240" behindDoc="1" locked="0" layoutInCell="1" allowOverlap="1" wp14:anchorId="661E0CE3" wp14:editId="28F04458">
             <wp:simplePos x="0" y="0"/>
             <wp:positionH relativeFrom="column">
-              <wp:posOffset>1095103</wp:posOffset>
+              <wp:posOffset>742133</wp:posOffset>
             </wp:positionH>
             <wp:positionV relativeFrom="paragraph">
-              <wp:posOffset>253456</wp:posOffset>
+              <wp:posOffset>72935</wp:posOffset>
             </wp:positionV>
-            <wp:extent cx="1046880" cy="2097047"/>
-            <wp:effectExtent l="0" t="0" r="1270" b="0"/>
+            <wp:extent cx="1806484" cy="2611070"/>
+            <wp:effectExtent l="0" t="0" r="3810" b="0"/>
             <wp:wrapNone/>
             <wp:docPr id="3" name="Рисунок 3"/>
             <wp:cNvGraphicFramePr>
@@ -2345,20 +2075,19 @@
               <a:graphicData uri="http://schemas.openxmlformats.org/drawingml/2006/picture">
                 <pic:pic xmlns:pic="http://schemas.openxmlformats.org/drawingml/2006/picture">
                   <pic:nvPicPr>
-                    <pic:cNvPr id="0" name="Picture 9"/>
+                    <pic:cNvPr id="3" name="Рисунок 3"/>
                     <pic:cNvPicPr>
                       <a:picLocks noChangeAspect="1" noChangeArrowheads="1"/>
                     </pic:cNvPicPr>
                   </pic:nvPicPr>
                   <pic:blipFill>
-                    <a:blip r:embed="rId8">
+                    <a:blip r:embed="rId9">
                       <a:extLst>
                         <a:ext uri="{28A0092B-C50C-407E-A947-70E740481C1C}">
                           <a14:useLocalDpi xmlns:a14="http://schemas.microsoft.com/office/drawing/2010/main" val="0"/>
                         </a:ext>
                       </a:extLst>
                     </a:blip>
-                    <a:srcRect/>
                     <a:stretch>
                       <a:fillRect/>
                     </a:stretch>
@@ -2366,7 +2095,7 @@
                   <pic:spPr bwMode="auto">
                     <a:xfrm>
                       <a:off x="0" y="0"/>
-                      <a:ext cx="1046880" cy="2097047"/>
+                      <a:ext cx="1806484" cy="2611070"/>
                     </a:xfrm>
                     <a:prstGeom prst="rect">
                       <a:avLst/>
@@ -2400,6 +2129,30 @@
           <w:szCs w:val="28"/>
         </w:rPr>
       </w:pPr>
+    </w:p>
+    <w:p>
+      <w:pPr>
+        <w:spacing w:line="240" w:lineRule="auto"/>
+        <w:jc w:val="center"/>
+        <w:rPr>
+          <w:rFonts w:ascii="Times New Roman" w:hAnsi="Times New Roman" w:cs="Times New Roman"/>
+          <w:bCs/>
+          <w:sz w:val="28"/>
+          <w:szCs w:val="28"/>
+        </w:rPr>
+      </w:pPr>
+    </w:p>
+    <w:p>
+      <w:pPr>
+        <w:spacing w:line="240" w:lineRule="auto"/>
+        <w:jc w:val="center"/>
+        <w:rPr>
+          <w:rFonts w:ascii="Times New Roman" w:hAnsi="Times New Roman" w:cs="Times New Roman"/>
+          <w:bCs/>
+          <w:sz w:val="28"/>
+          <w:szCs w:val="28"/>
+        </w:rPr>
+      </w:pPr>
       <w:r>
         <w:rPr>
           <w:rFonts w:ascii="Times New Roman" w:hAnsi="Times New Roman" w:cs="Times New Roman"/>
@@ -2410,16 +2163,16 @@
           <w:lang w:val="en-US"/>
         </w:rPr>
         <w:drawing>
-          <wp:anchor distT="0" distB="0" distL="114300" distR="114300" simplePos="0" relativeHeight="251659264" behindDoc="1" locked="0" layoutInCell="1" allowOverlap="1" wp14:anchorId="22C772FA" wp14:editId="33EE0C1A">
+          <wp:anchor distT="0" distB="0" distL="114300" distR="114300" simplePos="0" relativeHeight="251659264" behindDoc="1" locked="0" layoutInCell="1" allowOverlap="1" wp14:anchorId="22C772FA" wp14:editId="38B1C261">
             <wp:simplePos x="0" y="0"/>
             <wp:positionH relativeFrom="column">
-              <wp:posOffset>4261485</wp:posOffset>
+              <wp:posOffset>3591560</wp:posOffset>
             </wp:positionH>
             <wp:positionV relativeFrom="paragraph">
-              <wp:posOffset>130266</wp:posOffset>
+              <wp:posOffset>148569</wp:posOffset>
             </wp:positionV>
-            <wp:extent cx="788670" cy="1915343"/>
-            <wp:effectExtent l="0" t="0" r="0" b="8890"/>
+            <wp:extent cx="2141131" cy="1617053"/>
+            <wp:effectExtent l="0" t="0" r="0" b="2540"/>
             <wp:wrapNone/>
             <wp:docPr id="6" name="Рисунок 6"/>
             <wp:cNvGraphicFramePr>
@@ -2429,20 +2182,19 @@
               <a:graphicData uri="http://schemas.openxmlformats.org/drawingml/2006/picture">
                 <pic:pic xmlns:pic="http://schemas.openxmlformats.org/drawingml/2006/picture">
                   <pic:nvPicPr>
-                    <pic:cNvPr id="0" name="Picture 11"/>
+                    <pic:cNvPr id="6" name="Рисунок 6"/>
                     <pic:cNvPicPr>
                       <a:picLocks noChangeAspect="1" noChangeArrowheads="1"/>
                     </pic:cNvPicPr>
                   </pic:nvPicPr>
                   <pic:blipFill>
-                    <a:blip r:embed="rId9">
+                    <a:blip r:embed="rId10">
                       <a:extLst>
                         <a:ext uri="{28A0092B-C50C-407E-A947-70E740481C1C}">
                           <a14:useLocalDpi xmlns:a14="http://schemas.microsoft.com/office/drawing/2010/main" val="0"/>
                         </a:ext>
                       </a:extLst>
                     </a:blip>
-                    <a:srcRect/>
                     <a:stretch>
                       <a:fillRect/>
                     </a:stretch>
@@ -2450,7 +2202,7 @@
                   <pic:spPr bwMode="auto">
                     <a:xfrm>
                       <a:off x="0" y="0"/>
-                      <a:ext cx="788670" cy="1915343"/>
+                      <a:ext cx="2141131" cy="1617053"/>
                     </a:xfrm>
                     <a:prstGeom prst="rect">
                       <a:avLst/>
@@ -2475,27 +2227,26 @@
     </w:p>
     <w:p>
       <w:pPr>
-        <w:spacing w:line="240" w:lineRule="auto"/>
-        <w:jc w:val="center"/>
-        <w:rPr>
-          <w:rFonts w:ascii="Times New Roman" w:hAnsi="Times New Roman" w:cs="Times New Roman"/>
-          <w:bCs/>
-          <w:sz w:val="28"/>
-          <w:szCs w:val="28"/>
-        </w:rPr>
-      </w:pPr>
-    </w:p>
-    <w:p>
-      <w:pPr>
-        <w:spacing w:line="240" w:lineRule="auto"/>
-        <w:jc w:val="center"/>
-        <w:rPr>
-          <w:rFonts w:ascii="Times New Roman" w:hAnsi="Times New Roman" w:cs="Times New Roman"/>
-          <w:bCs/>
-          <w:sz w:val="28"/>
-          <w:szCs w:val="28"/>
-        </w:rPr>
-      </w:pPr>
+        <w:tabs>
+          <w:tab w:val="left" w:pos="2366"/>
+        </w:tabs>
+        <w:spacing w:line="240" w:lineRule="auto"/>
+        <w:rPr>
+          <w:rFonts w:ascii="Times New Roman" w:hAnsi="Times New Roman" w:cs="Times New Roman"/>
+          <w:bCs/>
+          <w:sz w:val="28"/>
+          <w:szCs w:val="28"/>
+        </w:rPr>
+      </w:pPr>
+      <w:r>
+        <w:rPr>
+          <w:rFonts w:ascii="Times New Roman" w:hAnsi="Times New Roman" w:cs="Times New Roman"/>
+          <w:bCs/>
+          <w:sz w:val="28"/>
+          <w:szCs w:val="28"/>
+        </w:rPr>
+        <w:tab/>
+      </w:r>
     </w:p>
     <w:p>
       <w:pPr>
@@ -2633,20 +2384,6 @@
           <w:bCs/>
           <w:sz w:val="28"/>
           <w:szCs w:val="28"/>
-          <w:lang w:val="en-US"/>
-        </w:rPr>
-      </w:pPr>
-    </w:p>
-    <w:p>
-      <w:pPr>
-        <w:spacing w:line="240" w:lineRule="auto"/>
-        <w:jc w:val="center"/>
-        <w:rPr>
-          <w:rFonts w:ascii="Times New Roman" w:hAnsi="Times New Roman" w:cs="Times New Roman"/>
-          <w:bCs/>
-          <w:sz w:val="28"/>
-          <w:szCs w:val="28"/>
-          <w:lang w:val="en-US"/>
         </w:rPr>
       </w:pPr>
     </w:p>
@@ -2696,36 +2433,25 @@
           <w:szCs w:val="28"/>
         </w:rPr>
       </w:pPr>
-    </w:p>
-    <w:p>
-      <w:pPr>
-        <w:spacing w:line="240" w:lineRule="auto"/>
-        <w:jc w:val="center"/>
-        <w:rPr>
-          <w:rFonts w:ascii="Times New Roman" w:hAnsi="Times New Roman" w:cs="Times New Roman"/>
-          <w:bCs/>
-          <w:sz w:val="28"/>
-          <w:szCs w:val="28"/>
-        </w:rPr>
-      </w:pPr>
-      <w:r>
-        <w:rPr>
-          <w:rFonts w:ascii="Times New Roman" w:hAnsi="Times New Roman" w:cs="Times New Roman"/>
-          <w:bCs/>
+      <w:r>
+        <w:rPr>
+          <w:rFonts w:ascii="Times New Roman" w:hAnsi="Times New Roman" w:cs="Times New Roman"/>
+          <w:bCs/>
+          <w:noProof/>
           <w:sz w:val="28"/>
           <w:szCs w:val="28"/>
         </w:rPr>
         <w:drawing>
-          <wp:anchor distT="0" distB="0" distL="114300" distR="114300" simplePos="0" relativeHeight="251660288" behindDoc="1" locked="0" layoutInCell="1" allowOverlap="1" wp14:anchorId="1A66D9EC" wp14:editId="5A005BC9">
+          <wp:anchor distT="0" distB="0" distL="114300" distR="114300" simplePos="0" relativeHeight="251660288" behindDoc="1" locked="0" layoutInCell="1" allowOverlap="1" wp14:anchorId="1A66D9EC" wp14:editId="783BE559">
             <wp:simplePos x="0" y="0"/>
             <wp:positionH relativeFrom="column">
-              <wp:posOffset>1490799</wp:posOffset>
+              <wp:posOffset>1246051</wp:posOffset>
             </wp:positionH>
             <wp:positionV relativeFrom="paragraph">
-              <wp:posOffset>32385</wp:posOffset>
+              <wp:posOffset>269421</wp:posOffset>
             </wp:positionV>
-            <wp:extent cx="1283931" cy="1132115"/>
-            <wp:effectExtent l="0" t="0" r="0" b="0"/>
+            <wp:extent cx="1573557" cy="1246414"/>
+            <wp:effectExtent l="0" t="0" r="7620" b="0"/>
             <wp:wrapNone/>
             <wp:docPr id="7" name="Рисунок 7"/>
             <wp:cNvGraphicFramePr>
@@ -2735,11 +2461,11 @@
               <a:graphicData uri="http://schemas.openxmlformats.org/drawingml/2006/picture">
                 <pic:pic xmlns:pic="http://schemas.openxmlformats.org/drawingml/2006/picture">
                   <pic:nvPicPr>
-                    <pic:cNvPr id="1" name=""/>
+                    <pic:cNvPr id="7" name="Рисунок 7"/>
                     <pic:cNvPicPr/>
                   </pic:nvPicPr>
                   <pic:blipFill>
-                    <a:blip r:embed="rId10">
+                    <a:blip r:embed="rId11" cstate="print">
                       <a:extLst>
                         <a:ext uri="{28A0092B-C50C-407E-A947-70E740481C1C}">
                           <a14:useLocalDpi xmlns:a14="http://schemas.microsoft.com/office/drawing/2010/main" val="0"/>
@@ -2753,7 +2479,7 @@
                   <pic:spPr>
                     <a:xfrm>
                       <a:off x="0" y="0"/>
-                      <a:ext cx="1283931" cy="1132115"/>
+                      <a:ext cx="1573557" cy="1246414"/>
                     </a:xfrm>
                     <a:prstGeom prst="rect">
                       <a:avLst/>
@@ -2771,23 +2497,48 @@
           </wp:anchor>
         </w:drawing>
       </w:r>
-      <w:r>
-        <w:rPr>
-          <w:rFonts w:ascii="Times New Roman" w:hAnsi="Times New Roman" w:cs="Times New Roman"/>
-          <w:bCs/>
+    </w:p>
+    <w:p>
+      <w:pPr>
+        <w:spacing w:line="240" w:lineRule="auto"/>
+        <w:jc w:val="center"/>
+        <w:rPr>
+          <w:rFonts w:ascii="Times New Roman" w:hAnsi="Times New Roman" w:cs="Times New Roman"/>
+          <w:bCs/>
+          <w:sz w:val="28"/>
+          <w:szCs w:val="28"/>
+        </w:rPr>
+      </w:pPr>
+    </w:p>
+    <w:p>
+      <w:pPr>
+        <w:spacing w:line="240" w:lineRule="auto"/>
+        <w:jc w:val="center"/>
+        <w:rPr>
+          <w:rFonts w:ascii="Times New Roman" w:hAnsi="Times New Roman" w:cs="Times New Roman"/>
+          <w:bCs/>
+          <w:sz w:val="28"/>
+          <w:szCs w:val="28"/>
+        </w:rPr>
+      </w:pPr>
+      <w:r>
+        <w:rPr>
+          <w:rFonts w:ascii="Times New Roman" w:hAnsi="Times New Roman" w:cs="Times New Roman"/>
+          <w:bCs/>
+          <w:noProof/>
           <w:sz w:val="28"/>
           <w:szCs w:val="28"/>
         </w:rPr>
         <w:drawing>
-          <wp:anchor distT="0" distB="0" distL="114300" distR="114300" simplePos="0" relativeHeight="251661312" behindDoc="1" locked="0" layoutInCell="1" allowOverlap="1" wp14:anchorId="2797D907" wp14:editId="214DA406">
+          <wp:anchor distT="0" distB="0" distL="114300" distR="114300" simplePos="0" relativeHeight="251661312" behindDoc="1" locked="0" layoutInCell="1" allowOverlap="1" wp14:anchorId="2797D907" wp14:editId="5416234D">
             <wp:simplePos x="0" y="0"/>
             <wp:positionH relativeFrom="column">
-              <wp:posOffset>3798752</wp:posOffset>
+              <wp:posOffset>3992245</wp:posOffset>
             </wp:positionH>
             <wp:positionV relativeFrom="paragraph">
-              <wp:posOffset>288743</wp:posOffset>
+              <wp:posOffset>70576</wp:posOffset>
             </wp:positionV>
-            <wp:extent cx="1741442" cy="798962"/>
+            <wp:extent cx="1431315" cy="798962"/>
             <wp:effectExtent l="0" t="0" r="0" b="1270"/>
             <wp:wrapNone/>
             <wp:docPr id="10" name="Рисунок 10"/>
@@ -2798,11 +2549,11 @@
               <a:graphicData uri="http://schemas.openxmlformats.org/drawingml/2006/picture">
                 <pic:pic xmlns:pic="http://schemas.openxmlformats.org/drawingml/2006/picture">
                   <pic:nvPicPr>
-                    <pic:cNvPr id="1" name=""/>
+                    <pic:cNvPr id="10" name="Рисунок 10"/>
                     <pic:cNvPicPr/>
                   </pic:nvPicPr>
                   <pic:blipFill>
-                    <a:blip r:embed="rId11">
+                    <a:blip r:embed="rId12" cstate="print">
                       <a:extLst>
                         <a:ext uri="{28A0092B-C50C-407E-A947-70E740481C1C}">
                           <a14:useLocalDpi xmlns:a14="http://schemas.microsoft.com/office/drawing/2010/main" val="0"/>
@@ -2816,7 +2567,7 @@
                   <pic:spPr>
                     <a:xfrm>
                       <a:off x="0" y="0"/>
-                      <a:ext cx="1741442" cy="798962"/>
+                      <a:ext cx="1431315" cy="798962"/>
                     </a:xfrm>
                     <a:prstGeom prst="rect">
                       <a:avLst/>
@@ -2870,19 +2621,6 @@
           <w:szCs w:val="28"/>
         </w:rPr>
       </w:pPr>
-    </w:p>
-    <w:p>
-      <w:pPr>
-        <w:spacing w:line="240" w:lineRule="auto"/>
-        <w:jc w:val="center"/>
-        <w:rPr>
-          <w:rFonts w:ascii="Times New Roman" w:hAnsi="Times New Roman" w:cs="Times New Roman"/>
-          <w:bCs/>
-          <w:sz w:val="28"/>
-          <w:szCs w:val="28"/>
-          <w:lang w:val="en-US"/>
-        </w:rPr>
-      </w:pPr>
       <w:r>
         <w:rPr>
           <w:rFonts w:ascii="Times New Roman" w:hAnsi="Times New Roman" w:cs="Times New Roman"/>
@@ -2933,18 +2671,6 @@
         <w:t>hcl</w:t>
       </w:r>
       <w:proofErr w:type="spellEnd"/>
-    </w:p>
-    <w:p>
-      <w:pPr>
-        <w:spacing w:line="240" w:lineRule="auto"/>
-        <w:jc w:val="center"/>
-        <w:rPr>
-          <w:rFonts w:ascii="Times New Roman" w:hAnsi="Times New Roman" w:cs="Times New Roman"/>
-          <w:bCs/>
-          <w:sz w:val="28"/>
-          <w:szCs w:val="28"/>
-        </w:rPr>
-      </w:pPr>
     </w:p>
     <w:p>
       <w:pPr>
@@ -3018,6 +2744,7 @@
         <w:rPr>
           <w:rFonts w:ascii="Times New Roman" w:hAnsi="Times New Roman" w:cs="Times New Roman"/>
           <w:b/>
+          <w:noProof/>
           <w:sz w:val="28"/>
           <w:szCs w:val="28"/>
         </w:rPr>
@@ -3045,7 +2772,7 @@
                     <pic:cNvPicPr/>
                   </pic:nvPicPr>
                   <pic:blipFill>
-                    <a:blip r:embed="rId12">
+                    <a:blip r:embed="rId13">
                       <a:extLst>
                         <a:ext uri="{28A0092B-C50C-407E-A947-70E740481C1C}">
                           <a14:useLocalDpi xmlns:a14="http://schemas.microsoft.com/office/drawing/2010/main" val="0"/>
@@ -3142,7 +2869,7 @@
       </w:r>
     </w:p>
     <w:sectPr>
-      <w:footerReference w:type="default" r:id="rId13"/>
+      <w:footerReference w:type="default" r:id="rId14"/>
       <w:pgSz w:w="11906" w:h="16838"/>
       <w:pgMar w:top="720" w:right="720" w:bottom="720" w:left="720" w:header="708" w:footer="708" w:gutter="0"/>
       <w:pgNumType w:start="1"/>
@@ -3189,6 +2916,7 @@
         <w:docPartUnique/>
       </w:docPartObj>
     </w:sdtPr>
+    <w:sdtEndPr/>
     <w:sdtContent>
       <w:p>
         <w:pPr>
@@ -4515,6 +4243,7 @@
   <w:style w:type="character" w:default="1" w:styleId="a0">
     <w:name w:val="Default Paragraph Font"/>
     <w:uiPriority w:val="1"/>
+    <w:semiHidden/>
     <w:unhideWhenUsed/>
   </w:style>
   <w:style w:type="table" w:default="1" w:styleId="a1">

</xml_diff>